<commit_message>
fix: change the report due to change in the librarys
</commit_message>
<xml_diff>
--- a/docs/SID II INFORME.docx
+++ b/docs/SID II INFORME.docx
@@ -7724,12 +7724,12 @@
           <wp:inline distB="114300" distT="114300" distL="114300" distR="114300">
             <wp:extent cx="2887632" cy="1976172"/>
             <wp:effectExtent b="0" l="0" r="0" t="0"/>
-            <wp:docPr id="3" name="image6.png"/>
+            <wp:docPr id="3" name="image3.png"/>
             <a:graphic>
               <a:graphicData uri="http://schemas.openxmlformats.org/drawingml/2006/picture">
                 <pic:pic>
                   <pic:nvPicPr>
-                    <pic:cNvPr id="0" name="image6.png"/>
+                    <pic:cNvPr id="0" name="image3.png"/>
                     <pic:cNvPicPr preferRelativeResize="0"/>
                   </pic:nvPicPr>
                   <pic:blipFill>
@@ -8051,12 +8051,12 @@
           <wp:inline distB="114300" distT="114300" distL="114300" distR="114300">
             <wp:extent cx="2052638" cy="1902285"/>
             <wp:effectExtent b="0" l="0" r="0" t="0"/>
-            <wp:docPr id="6" name="image3.png"/>
+            <wp:docPr id="6" name="image8.png"/>
             <a:graphic>
               <a:graphicData uri="http://schemas.openxmlformats.org/drawingml/2006/picture">
                 <pic:pic>
                   <pic:nvPicPr>
-                    <pic:cNvPr id="0" name="image3.png"/>
+                    <pic:cNvPr id="0" name="image8.png"/>
                     <pic:cNvPicPr preferRelativeResize="0"/>
                   </pic:nvPicPr>
                   <pic:blipFill>
@@ -8733,12 +8733,12 @@
           <wp:inline distB="114300" distT="114300" distL="114300" distR="114300">
             <wp:extent cx="2890838" cy="1866237"/>
             <wp:effectExtent b="0" l="0" r="0" t="0"/>
-            <wp:docPr id="2" name="image8.png"/>
+            <wp:docPr id="2" name="image1.png"/>
             <a:graphic>
               <a:graphicData uri="http://schemas.openxmlformats.org/drawingml/2006/picture">
                 <pic:pic>
                   <pic:nvPicPr>
-                    <pic:cNvPr id="0" name="image8.png"/>
+                    <pic:cNvPr id="0" name="image1.png"/>
                     <pic:cNvPicPr preferRelativeResize="0"/>
                   </pic:nvPicPr>
                   <pic:blipFill>
@@ -9134,12 +9134,12 @@
           <wp:inline distB="114300" distT="114300" distL="114300" distR="114300">
             <wp:extent cx="2361943" cy="1423988"/>
             <wp:effectExtent b="0" l="0" r="0" t="0"/>
-            <wp:docPr id="1" name="image7.png"/>
+            <wp:docPr id="1" name="image5.png"/>
             <a:graphic>
               <a:graphicData uri="http://schemas.openxmlformats.org/drawingml/2006/picture">
                 <pic:pic>
                   <pic:nvPicPr>
-                    <pic:cNvPr id="0" name="image7.png"/>
+                    <pic:cNvPr id="0" name="image5.png"/>
                     <pic:cNvPicPr preferRelativeResize="0"/>
                   </pic:nvPicPr>
                   <pic:blipFill>
@@ -11732,12 +11732,12 @@
           <wp:inline distB="114300" distT="114300" distL="114300" distR="114300">
             <wp:extent cx="2214563" cy="780130"/>
             <wp:effectExtent b="0" l="0" r="0" t="0"/>
-            <wp:docPr id="5" name="image5.png"/>
+            <wp:docPr id="5" name="image4.png"/>
             <a:graphic>
               <a:graphicData uri="http://schemas.openxmlformats.org/drawingml/2006/picture">
                 <pic:pic>
                   <pic:nvPicPr>
-                    <pic:cNvPr id="0" name="image5.png"/>
+                    <pic:cNvPr id="0" name="image4.png"/>
                     <pic:cNvPicPr preferRelativeResize="0"/>
                   </pic:nvPicPr>
                   <pic:blipFill>
@@ -12223,12 +12223,12 @@
           <wp:inline distB="114300" distT="114300" distL="114300" distR="114300">
             <wp:extent cx="1247955" cy="1310353"/>
             <wp:effectExtent b="0" l="0" r="0" t="0"/>
-            <wp:docPr id="8" name="image1.png"/>
+            <wp:docPr id="8" name="image7.png"/>
             <a:graphic>
               <a:graphicData uri="http://schemas.openxmlformats.org/drawingml/2006/picture">
                 <pic:pic>
                   <pic:nvPicPr>
-                    <pic:cNvPr id="0" name="image1.png"/>
+                    <pic:cNvPr id="0" name="image7.png"/>
                     <pic:cNvPicPr preferRelativeResize="0"/>
                   </pic:nvPicPr>
                   <pic:blipFill>
@@ -14064,12 +14064,12 @@
           <wp:inline distB="114300" distT="114300" distL="114300" distR="114300">
             <wp:extent cx="5591078" cy="7148513"/>
             <wp:effectExtent b="0" l="0" r="0" t="0"/>
-            <wp:docPr id="4" name="image4.png"/>
+            <wp:docPr id="4" name="image6.png"/>
             <a:graphic>
               <a:graphicData uri="http://schemas.openxmlformats.org/drawingml/2006/picture">
                 <pic:pic>
                   <pic:nvPicPr>
-                    <pic:cNvPr id="0" name="image4.png"/>
+                    <pic:cNvPr id="0" name="image6.png"/>
                     <pic:cNvPicPr preferRelativeResize="0"/>
                   </pic:nvPicPr>
                   <pic:blipFill>
@@ -15793,7 +15793,18 @@
         <w:rPr>
           <w:rtl w:val="0"/>
         </w:rPr>
-        <w:t xml:space="preserve">Python 3.9</w:t>
+        <w:t xml:space="preserve">Python 3.9: un lenguaje de programación multiparadigma que tiene la particularidad de no ser fuertemente tipado y de compilar en ejecución.</w:t>
+      </w:r>
+    </w:p>
+    <w:p>
+      <w:pPr>
+        <w:ind w:left="720" w:firstLine="0"/>
+        <w:rPr/>
+      </w:pPr>
+      <w:r>
+        <w:rPr>
+          <w:rtl w:val="0"/>
+        </w:rPr>
       </w:r>
     </w:p>
     <w:p>
@@ -15811,7 +15822,18 @@
         <w:rPr>
           <w:rtl w:val="0"/>
         </w:rPr>
-        <w:t xml:space="preserve">Django 3.0</w:t>
+        <w:t xml:space="preserve">Django 3.0: Django es un framework web para trabajar con python que cimienta su filosofía en realizar los trabajos de un middleware y dejar que el desarrollador se enfoque en realizar la aplicación en sí.</w:t>
+      </w:r>
+    </w:p>
+    <w:p>
+      <w:pPr>
+        <w:ind w:left="720" w:firstLine="0"/>
+        <w:rPr/>
+      </w:pPr>
+      <w:r>
+        <w:rPr>
+          <w:rtl w:val="0"/>
+        </w:rPr>
       </w:r>
     </w:p>
     <w:p>
@@ -15829,7 +15851,18 @@
         <w:rPr>
           <w:rtl w:val="0"/>
         </w:rPr>
-        <w:t xml:space="preserve">cx_oracle</w:t>
+        <w:t xml:space="preserve">cx_oracle: cx_Oracle es un módulo de extensión de Python que permite el acceso a la base de datos Oracle.</w:t>
+      </w:r>
+    </w:p>
+    <w:p>
+      <w:pPr>
+        <w:ind w:left="720" w:firstLine="0"/>
+        <w:rPr/>
+      </w:pPr>
+      <w:r>
+        <w:rPr>
+          <w:rtl w:val="0"/>
+        </w:rPr>
       </w:r>
     </w:p>
     <w:p>
@@ -15847,25 +15880,7 @@
         <w:rPr>
           <w:rtl w:val="0"/>
         </w:rPr>
-        <w:t xml:space="preserve">pymongo</w:t>
-      </w:r>
-    </w:p>
-    <w:p>
-      <w:pPr>
-        <w:numPr>
-          <w:ilvl w:val="0"/>
-          <w:numId w:val="1"/>
-        </w:numPr>
-        <w:ind w:left="720" w:hanging="360"/>
-        <w:rPr>
-          <w:u w:val="none"/>
-        </w:rPr>
-      </w:pPr>
-      <w:r>
-        <w:rPr>
-          <w:rtl w:val="0"/>
-        </w:rPr>
-        <w:t xml:space="preserve">mongoengine</w:t>
+        <w:t xml:space="preserve">PyMongo: PyMongo es una distribución de Python que contiene herramientas para trabajar con MongoDB y es la forma recomendada de trabajar con MongoDB desde Python. Se eligió esta por encima de otras librerías dada su extensa documentación y gran compatibilidad con el framework que se está usando.</w:t>
       </w:r>
     </w:p>
     <w:p>

</xml_diff>